<commit_message>
Performed B to Kstar gamma simulation
</commit_message>
<xml_diff>
--- a/Research_Project/LHCb Starterkit/LHCb Starterkit Notes.docx
+++ b/Research_Project/LHCb Starterkit/LHCb Starterkit Notes.docx
@@ -939,6 +939,281 @@
       <w:r>
         <w:t xml:space="preserve">file, within which one can specify the order in which algorithms are run, and also set their properties. </w:t>
       </w:r>
+    </w:p>
+    <w:p>
+      <w:pPr>
+        <w:rPr>
+          <w:b/>
+          <w:bCs/>
+          <w:u w:val="single"/>
+        </w:rPr>
+      </w:pPr>
+      <w:r>
+        <w:rPr>
+          <w:b/>
+          <w:bCs/>
+          <w:u w:val="single"/>
+        </w:rPr>
+        <w:t>The Simulation Framework</w:t>
+      </w:r>
+    </w:p>
+    <w:p>
+      <w:pPr>
+        <w:rPr>
+          <w:b/>
+          <w:bCs/>
+          <w:i/>
+          <w:iCs/>
+          <w:u w:val="single"/>
+        </w:rPr>
+      </w:pPr>
+      <w:r>
+        <w:rPr>
+          <w:b/>
+          <w:bCs/>
+          <w:i/>
+          <w:iCs/>
+          <w:u w:val="single"/>
+        </w:rPr>
+        <w:t>Gauss</w:t>
+      </w:r>
+    </w:p>
+    <w:p>
+      <w:pPr>
+        <w:pStyle w:val="ListParagraph"/>
+        <w:numPr>
+          <w:ilvl w:val="0"/>
+          <w:numId w:val="7"/>
+        </w:numPr>
+        <w:rPr>
+          <w:b/>
+          <w:bCs/>
+          <w:u w:val="single"/>
+        </w:rPr>
+      </w:pPr>
+      <w:r>
+        <w:t xml:space="preserve">Gauss is the </w:t>
+      </w:r>
+      <w:proofErr w:type="spellStart"/>
+      <w:r>
+        <w:t>LHCb</w:t>
+      </w:r>
+      <w:proofErr w:type="spellEnd"/>
+      <w:r>
+        <w:t xml:space="preserve"> simulation framework which manages the creation of simulated events by interfacing to multiple external applications. An event is created via the following procedure:</w:t>
+      </w:r>
+    </w:p>
+    <w:p>
+      <w:pPr>
+        <w:pStyle w:val="ListParagraph"/>
+        <w:numPr>
+          <w:ilvl w:val="1"/>
+          <w:numId w:val="7"/>
+        </w:numPr>
+        <w:rPr>
+          <w:b/>
+          <w:bCs/>
+          <w:u w:val="single"/>
+        </w:rPr>
+      </w:pPr>
+      <w:proofErr w:type="spellStart"/>
+      <w:r>
+        <w:rPr>
+          <w:b/>
+          <w:bCs/>
+        </w:rPr>
+        <w:t>ProductionTool</w:t>
+      </w:r>
+      <w:proofErr w:type="spellEnd"/>
+      <w:r>
+        <w:rPr>
+          <w:b/>
+          <w:bCs/>
+        </w:rPr>
+        <w:t xml:space="preserve"> (</w:t>
+      </w:r>
+      <w:proofErr w:type="gramStart"/>
+      <w:r>
+        <w:rPr>
+          <w:b/>
+          <w:bCs/>
+        </w:rPr>
+        <w:t>e.g.</w:t>
+      </w:r>
+      <w:proofErr w:type="gramEnd"/>
+      <w:r>
+        <w:rPr>
+          <w:b/>
+          <w:bCs/>
+        </w:rPr>
+        <w:t xml:space="preserve"> Pythia, </w:t>
+      </w:r>
+      <w:proofErr w:type="spellStart"/>
+      <w:r>
+        <w:rPr>
+          <w:b/>
+          <w:bCs/>
+        </w:rPr>
+        <w:t>GenXicc</w:t>
+      </w:r>
+      <w:proofErr w:type="spellEnd"/>
+      <w:r>
+        <w:rPr>
+          <w:b/>
+          <w:bCs/>
+        </w:rPr>
+        <w:t>, etc.) generates an event with the required signal particle. Either by gener</w:t>
+      </w:r>
+      <w:r>
+        <w:rPr>
+          <w:b/>
+          <w:bCs/>
+        </w:rPr>
+        <w:t xml:space="preserve">ating minimum bias events until a matching particle is found, or by ensuring one is produced in every event. The resulting event is comprised of either stable or unstable particles which are known to either </w:t>
+      </w:r>
+      <w:proofErr w:type="spellStart"/>
+      <w:r>
+        <w:rPr>
+          <w:b/>
+          <w:bCs/>
+        </w:rPr>
+        <w:t>EvtGen</w:t>
+      </w:r>
+      <w:proofErr w:type="spellEnd"/>
+      <w:r>
+        <w:rPr>
+          <w:b/>
+          <w:bCs/>
+        </w:rPr>
+        <w:t xml:space="preserve"> or Geant4 and can be decayed</w:t>
+      </w:r>
+    </w:p>
+    <w:p>
+      <w:pPr>
+        <w:pStyle w:val="ListParagraph"/>
+        <w:numPr>
+          <w:ilvl w:val="1"/>
+          <w:numId w:val="7"/>
+        </w:numPr>
+        <w:rPr>
+          <w:b/>
+          <w:bCs/>
+          <w:u w:val="single"/>
+        </w:rPr>
+      </w:pPr>
+      <w:r>
+        <w:rPr>
+          <w:b/>
+          <w:bCs/>
+        </w:rPr>
+        <w:t xml:space="preserve">The signal particle is decayed using the </w:t>
+      </w:r>
+      <w:proofErr w:type="spellStart"/>
+      <w:r>
+        <w:rPr>
+          <w:b/>
+          <w:bCs/>
+        </w:rPr>
+        <w:t>DecayTool</w:t>
+      </w:r>
+      <w:proofErr w:type="spellEnd"/>
+      <w:r>
+        <w:rPr>
+          <w:b/>
+          <w:bCs/>
+        </w:rPr>
+        <w:t xml:space="preserve"> (</w:t>
+      </w:r>
+      <w:proofErr w:type="spellStart"/>
+      <w:r>
+        <w:rPr>
+          <w:b/>
+          <w:bCs/>
+        </w:rPr>
+        <w:t>EvtGen</w:t>
+      </w:r>
+      <w:proofErr w:type="spellEnd"/>
+      <w:r>
+        <w:rPr>
+          <w:b/>
+          <w:bCs/>
+        </w:rPr>
+        <w:t>) to the desired final state, all remaining unstable particles are decayed independently</w:t>
+      </w:r>
+    </w:p>
+    <w:p>
+      <w:pPr>
+        <w:pStyle w:val="ListParagraph"/>
+        <w:numPr>
+          <w:ilvl w:val="1"/>
+          <w:numId w:val="7"/>
+        </w:numPr>
+        <w:rPr>
+          <w:b/>
+          <w:bCs/>
+          <w:u w:val="single"/>
+        </w:rPr>
+      </w:pPr>
+      <w:r>
+        <w:rPr>
+          <w:b/>
+          <w:bCs/>
+        </w:rPr>
+        <w:t xml:space="preserve">The signal and its decay products might be required to pass generator level cuts implemented as a </w:t>
+      </w:r>
+      <w:proofErr w:type="spellStart"/>
+      <w:r>
+        <w:rPr>
+          <w:b/>
+          <w:bCs/>
+        </w:rPr>
+        <w:t>CutTool</w:t>
+      </w:r>
+      <w:proofErr w:type="spellEnd"/>
+    </w:p>
+    <w:p>
+      <w:pPr>
+        <w:pStyle w:val="ListParagraph"/>
+        <w:numPr>
+          <w:ilvl w:val="1"/>
+          <w:numId w:val="7"/>
+        </w:numPr>
+        <w:rPr>
+          <w:b/>
+          <w:bCs/>
+          <w:u w:val="single"/>
+        </w:rPr>
+      </w:pPr>
+      <w:r>
+        <w:rPr>
+          <w:b/>
+          <w:bCs/>
+        </w:rPr>
+        <w:t>Particles are transported through the detector simulation</w:t>
+      </w:r>
+    </w:p>
+    <w:p>
+      <w:pPr>
+        <w:pStyle w:val="ListParagraph"/>
+        <w:numPr>
+          <w:ilvl w:val="0"/>
+          <w:numId w:val="7"/>
+        </w:numPr>
+        <w:rPr>
+          <w:b/>
+          <w:bCs/>
+          <w:u w:val="single"/>
+        </w:rPr>
+      </w:pPr>
+    </w:p>
+    <w:p>
+      <w:pPr>
+        <w:rPr>
+          <w:b/>
+          <w:bCs/>
+          <w:u w:val="single"/>
+        </w:rPr>
+      </w:pPr>
     </w:p>
     <w:sectPr>
       <w:pgSz w:w="11906" w:h="16838"/>
@@ -1270,7 +1545,7 @@
   <w:abstractNum w:abstractNumId="3" w15:restartNumberingAfterBreak="0">
     <w:nsid w:val="275112A1"/>
     <w:multiLevelType w:val="hybridMultilevel"/>
-    <w:tmpl w:val="83F6D97C"/>
+    <w:tmpl w:val="4BAA27DC"/>
     <w:lvl w:ilvl="0" w:tplc="0C090001">
       <w:start w:val="1"/>
       <w:numFmt w:val="bullet"/>

</xml_diff>